<commit_message>
3010 App Sec Layer ALMOST DONE
</commit_message>
<xml_diff>
--- a/Fall 2025/CYBR3010 Cybersecurity Foundations/Assignments/5 Application Layer Security Lab/Application Layer Security Lab - Arr Domingo - v2.docx
+++ b/Fall 2025/CYBR3010 Cybersecurity Foundations/Assignments/5 Application Layer Security Lab/Application Layer Security Lab - Arr Domingo - v2.docx
@@ -197,66 +197,92 @@
           <w:sz w:val="28"/>
           <w:szCs w:val="28"/>
         </w:rPr>
-        <w:t>November 2025</w:t>
-      </w:r>
-    </w:p>
-    <w:p>
-      <w:pPr>
-        <w:spacing w:line="480" w:lineRule="auto"/>
-        <w:rPr>
-          <w:rFonts w:cstheme="minorHAnsi"/>
-          <w:sz w:val="24"/>
-          <w:szCs w:val="24"/>
-        </w:rPr>
-      </w:pPr>
-    </w:p>
-    <w:p>
-      <w:pPr>
-        <w:spacing w:line="480" w:lineRule="auto"/>
-        <w:jc w:val="center"/>
-        <w:rPr>
-          <w:rFonts w:cstheme="minorHAnsi"/>
-          <w:sz w:val="24"/>
-          <w:szCs w:val="24"/>
-        </w:rPr>
-      </w:pPr>
-    </w:p>
-    <w:p>
-      <w:pPr>
-        <w:spacing w:line="480" w:lineRule="auto"/>
-        <w:rPr>
-          <w:rFonts w:cstheme="minorHAnsi"/>
-          <w:sz w:val="24"/>
-          <w:szCs w:val="24"/>
-        </w:rPr>
-      </w:pPr>
-    </w:p>
-    <w:p>
-      <w:pPr>
-        <w:spacing w:line="480" w:lineRule="auto"/>
-        <w:jc w:val="center"/>
+        <w:t xml:space="preserve">November </w:t>
+      </w:r>
+      <w:r>
         <w:rPr>
           <w:rFonts w:cstheme="minorHAnsi"/>
           <w:sz w:val="28"/>
           <w:szCs w:val="28"/>
         </w:rPr>
-      </w:pPr>
+        <w:t xml:space="preserve">30, </w:t>
+      </w:r>
       <w:r>
         <w:rPr>
           <w:rFonts w:cstheme="minorHAnsi"/>
           <w:sz w:val="28"/>
           <w:szCs w:val="28"/>
         </w:rPr>
-        <w:t xml:space="preserve">Instructor: </w:t>
-      </w:r>
-      <w:r>
+        <w:t>2025</w:t>
+      </w:r>
+    </w:p>
+    <w:p>
+      <w:pPr>
+        <w:spacing w:line="480" w:lineRule="auto"/>
+        <w:rPr>
+          <w:rFonts w:cstheme="minorHAnsi"/>
+          <w:sz w:val="24"/>
+          <w:szCs w:val="24"/>
+        </w:rPr>
+      </w:pPr>
+    </w:p>
+    <w:p>
+      <w:pPr>
+        <w:spacing w:line="480" w:lineRule="auto"/>
+        <w:jc w:val="center"/>
+        <w:rPr>
+          <w:rFonts w:cstheme="minorHAnsi"/>
+          <w:sz w:val="24"/>
+          <w:szCs w:val="24"/>
+        </w:rPr>
+      </w:pPr>
+    </w:p>
+    <w:p>
+      <w:pPr>
+        <w:spacing w:line="480" w:lineRule="auto"/>
+        <w:rPr>
+          <w:rFonts w:cstheme="minorHAnsi"/>
+          <w:sz w:val="24"/>
+          <w:szCs w:val="24"/>
+        </w:rPr>
+      </w:pPr>
+    </w:p>
+    <w:p>
+      <w:pPr>
+        <w:spacing w:line="480" w:lineRule="auto"/>
+        <w:jc w:val="center"/>
         <w:rPr>
           <w:rFonts w:cstheme="minorHAnsi"/>
           <w:sz w:val="28"/>
           <w:szCs w:val="28"/>
         </w:rPr>
-        <w:t>Sam El-Awour</w:t>
-      </w:r>
+      </w:pPr>
+      <w:r>
+        <w:rPr>
+          <w:rFonts w:cstheme="minorHAnsi"/>
+          <w:sz w:val="28"/>
+          <w:szCs w:val="28"/>
+        </w:rPr>
+        <w:t xml:space="preserve">Instructor: </w:t>
+      </w:r>
+      <w:r>
+        <w:rPr>
+          <w:rFonts w:cstheme="minorHAnsi"/>
+          <w:sz w:val="28"/>
+          <w:szCs w:val="28"/>
+        </w:rPr>
+        <w:t>Sam El-</w:t>
+      </w:r>
+      <w:proofErr w:type="spellStart"/>
+      <w:r>
+        <w:rPr>
+          <w:rFonts w:cstheme="minorHAnsi"/>
+          <w:sz w:val="28"/>
+          <w:szCs w:val="28"/>
+        </w:rPr>
+        <w:t>Awour</w:t>
+      </w:r>
+      <w:proofErr w:type="spellEnd"/>
     </w:p>
     <w:sdt>
       <w:sdtPr>
@@ -1635,6 +1661,9 @@
         <w:tab/>
       </w:r>
       <w:r>
+        <w:rPr>
+          <w:u w:val="single"/>
+        </w:rPr>
         <w:t>Introduction</w:t>
       </w:r>
       <w:bookmarkEnd w:id="0"/>
@@ -1896,7 +1925,23 @@
           <w:sz w:val="24"/>
           <w:szCs w:val="24"/>
         </w:rPr>
-        <w:t xml:space="preserve"> Moreover, this document will show the process of decrypting SSL traffic in Wireshark.</w:t>
+        <w:t xml:space="preserve"> Moreover, this document will show the process of </w:t>
+      </w:r>
+      <w:r>
+        <w:rPr>
+          <w:rFonts w:cstheme="minorHAnsi"/>
+          <w:sz w:val="24"/>
+          <w:szCs w:val="24"/>
+        </w:rPr>
+        <w:t xml:space="preserve">injecting SSL certificate in Windows client, as well as </w:t>
+      </w:r>
+      <w:r>
+        <w:rPr>
+          <w:rFonts w:cstheme="minorHAnsi"/>
+          <w:sz w:val="24"/>
+          <w:szCs w:val="24"/>
+        </w:rPr>
+        <w:t>decrypting SSL traffic in Wireshark.</w:t>
       </w:r>
     </w:p>
     <w:p>
@@ -1934,6 +1979,7 @@
       </w:r>
       <w:r>
         <w:rPr>
+          <w:u w:val="single"/>
           <w:lang w:val="en-US"/>
         </w:rPr>
         <w:t>Network Diagram</w:t>
@@ -1959,19 +2005,140 @@
           <w:szCs w:val="24"/>
           <w:lang w:val="en-US"/>
         </w:rPr>
-        <w:t>This is the detailed network setup with a focus on one windows client virtual machine, virtual switch, and a virtual firewall.  The windows client virtual machine is configured to have SSL/TLS certificate, and the virtual firewall is configured to manage and examine SSL/TLS traffic in the network.</w:t>
-      </w:r>
-    </w:p>
-    <w:p>
-      <w:pPr>
+        <w:t xml:space="preserve">This is </w:t>
+      </w:r>
+      <w:r>
+        <w:rPr>
+          <w:rFonts w:cstheme="minorHAnsi"/>
+          <w:sz w:val="24"/>
+          <w:szCs w:val="24"/>
+          <w:lang w:val="en-US"/>
+        </w:rPr>
+        <w:t>a</w:t>
+      </w:r>
+      <w:r>
+        <w:rPr>
+          <w:rFonts w:cstheme="minorHAnsi"/>
+          <w:sz w:val="24"/>
+          <w:szCs w:val="24"/>
+          <w:lang w:val="en-US"/>
+        </w:rPr>
+        <w:t xml:space="preserve"> detailed network setup with a focus on one windows client virtual machine</w:t>
+      </w:r>
+      <w:r>
+        <w:rPr>
+          <w:rFonts w:cstheme="minorHAnsi"/>
+          <w:sz w:val="24"/>
+          <w:szCs w:val="24"/>
+          <w:lang w:val="en-US"/>
+        </w:rPr>
+        <w:t xml:space="preserve"> (VM 2)</w:t>
+      </w:r>
+      <w:r>
+        <w:rPr>
+          <w:rFonts w:cstheme="minorHAnsi"/>
+          <w:sz w:val="24"/>
+          <w:szCs w:val="24"/>
+          <w:lang w:val="en-US"/>
+        </w:rPr>
+        <w:t>, virtual switch, and a virtual firewall.  The windows client virtual machine</w:t>
+      </w:r>
+      <w:r>
+        <w:rPr>
+          <w:rFonts w:cstheme="minorHAnsi"/>
+          <w:sz w:val="24"/>
+          <w:szCs w:val="24"/>
+          <w:lang w:val="en-US"/>
+        </w:rPr>
+        <w:t xml:space="preserve"> (VM 2)</w:t>
+      </w:r>
+      <w:r>
+        <w:rPr>
+          <w:rFonts w:cstheme="minorHAnsi"/>
+          <w:sz w:val="24"/>
+          <w:szCs w:val="24"/>
+          <w:lang w:val="en-US"/>
+        </w:rPr>
+        <w:t xml:space="preserve"> is configured to have SSL/TLS certificate, and the virtual </w:t>
+      </w:r>
+      <w:r>
+        <w:rPr>
+          <w:rFonts w:cstheme="minorHAnsi"/>
+          <w:sz w:val="24"/>
+          <w:szCs w:val="24"/>
+          <w:lang w:val="en-US"/>
+        </w:rPr>
+        <w:t xml:space="preserve">FortiGate </w:t>
+      </w:r>
+      <w:r>
+        <w:rPr>
+          <w:rFonts w:cstheme="minorHAnsi"/>
+          <w:sz w:val="24"/>
+          <w:szCs w:val="24"/>
+          <w:lang w:val="en-US"/>
+        </w:rPr>
+        <w:t xml:space="preserve">firewall is configured to </w:t>
+      </w:r>
+      <w:r>
+        <w:rPr>
+          <w:rFonts w:cstheme="minorHAnsi"/>
+          <w:sz w:val="24"/>
+          <w:szCs w:val="24"/>
+          <w:lang w:val="en-US"/>
+        </w:rPr>
+        <w:t xml:space="preserve">implement SSL/TLS </w:t>
+      </w:r>
+      <w:r>
+        <w:rPr>
+          <w:rFonts w:cstheme="minorHAnsi"/>
+          <w:sz w:val="24"/>
+          <w:szCs w:val="24"/>
+          <w:lang w:val="en-US"/>
+        </w:rPr>
+        <w:t>inspection and</w:t>
+      </w:r>
+      <w:r>
+        <w:rPr>
+          <w:rFonts w:cstheme="minorHAnsi"/>
+          <w:sz w:val="24"/>
+          <w:szCs w:val="24"/>
+          <w:lang w:val="en-US"/>
+        </w:rPr>
+        <w:t xml:space="preserve"> </w:t>
+      </w:r>
+      <w:r>
+        <w:rPr>
+          <w:rFonts w:cstheme="minorHAnsi"/>
+          <w:sz w:val="24"/>
+          <w:szCs w:val="24"/>
+          <w:lang w:val="en-US"/>
+        </w:rPr>
+        <w:t>manage</w:t>
+      </w:r>
+      <w:r>
+        <w:rPr>
+          <w:rFonts w:cstheme="minorHAnsi"/>
+          <w:sz w:val="24"/>
+          <w:szCs w:val="24"/>
+          <w:lang w:val="en-US"/>
+        </w:rPr>
+        <w:t>/</w:t>
+      </w:r>
+      <w:r>
+        <w:rPr>
+          <w:rFonts w:cstheme="minorHAnsi"/>
+          <w:sz w:val="24"/>
+          <w:szCs w:val="24"/>
+          <w:lang w:val="en-US"/>
+        </w:rPr>
+        <w:t>examine SSL/TLS traffic in the network.</w:t>
+      </w:r>
+    </w:p>
+    <w:p>
+      <w:pPr>
+        <w:keepNext/>
         <w:spacing w:line="480" w:lineRule="auto"/>
         <w:jc w:val="both"/>
-        <w:rPr>
-          <w:rFonts w:cstheme="minorHAnsi"/>
-          <w:sz w:val="24"/>
-          <w:szCs w:val="24"/>
-          <w:lang w:val="en-US"/>
-        </w:rPr>
       </w:pPr>
       <w:r>
         <w:rPr>
@@ -2027,6 +2194,7 @@
     </w:p>
     <w:p>
       <w:pPr>
+        <w:pStyle w:val="Caption"/>
         <w:spacing w:line="480" w:lineRule="auto"/>
         <w:jc w:val="both"/>
         <w:rPr>
@@ -2038,6 +2206,56 @@
       </w:pPr>
       <w:r>
         <w:rPr>
+          <w:sz w:val="24"/>
+          <w:szCs w:val="24"/>
+        </w:rPr>
+        <w:t xml:space="preserve">Figure </w:t>
+      </w:r>
+      <w:r>
+        <w:rPr>
+          <w:sz w:val="24"/>
+          <w:szCs w:val="24"/>
+        </w:rPr>
+        <w:fldChar w:fldCharType="begin"/>
+      </w:r>
+      <w:r>
+        <w:rPr>
+          <w:sz w:val="24"/>
+          <w:szCs w:val="24"/>
+        </w:rPr>
+        <w:instrText xml:space="preserve"> SEQ Figure \* ARABIC </w:instrText>
+      </w:r>
+      <w:r>
+        <w:rPr>
+          <w:sz w:val="24"/>
+          <w:szCs w:val="24"/>
+        </w:rPr>
+        <w:fldChar w:fldCharType="separate"/>
+      </w:r>
+      <w:r>
+        <w:rPr>
+          <w:noProof/>
+          <w:sz w:val="24"/>
+          <w:szCs w:val="24"/>
+        </w:rPr>
+        <w:t>1</w:t>
+      </w:r>
+      <w:r>
+        <w:rPr>
+          <w:sz w:val="24"/>
+          <w:szCs w:val="24"/>
+        </w:rPr>
+        <w:fldChar w:fldCharType="end"/>
+      </w:r>
+      <w:r>
+        <w:rPr>
+          <w:sz w:val="24"/>
+          <w:szCs w:val="24"/>
+        </w:rPr>
+        <w:t xml:space="preserve">. </w:t>
+      </w:r>
+      <w:r>
+        <w:rPr>
           <w:rFonts w:cstheme="minorHAnsi"/>
           <w:sz w:val="24"/>
           <w:szCs w:val="24"/>
@@ -2048,76 +2266,71 @@
     </w:p>
     <w:p>
       <w:pPr>
+        <w:pStyle w:val="Heading1"/>
         <w:spacing w:line="480" w:lineRule="auto"/>
         <w:jc w:val="both"/>
         <w:rPr>
-          <w:rFonts w:cstheme="minorHAnsi"/>
-          <w:sz w:val="24"/>
-          <w:szCs w:val="24"/>
           <w:lang w:val="en-US"/>
         </w:rPr>
       </w:pPr>
-    </w:p>
-    <w:p>
-      <w:pPr>
-        <w:pStyle w:val="Heading1"/>
+      <w:bookmarkStart w:id="2" w:name="_Toc215333834"/>
+      <w:r>
+        <w:rPr>
+          <w:lang w:val="en-US"/>
+        </w:rPr>
+        <w:t>3</w:t>
+      </w:r>
+      <w:r>
+        <w:rPr>
+          <w:lang w:val="en-US"/>
+        </w:rPr>
+        <w:tab/>
+      </w:r>
+      <w:r>
+        <w:rPr>
+          <w:u w:val="single"/>
+          <w:lang w:val="en-US"/>
+        </w:rPr>
+        <w:t>Implementation of</w:t>
+      </w:r>
+      <w:r>
+        <w:rPr>
+          <w:u w:val="single"/>
+          <w:lang w:val="en-US"/>
+        </w:rPr>
+        <w:t xml:space="preserve"> SSL inspection</w:t>
+      </w:r>
+      <w:bookmarkEnd w:id="2"/>
+      <w:r>
+        <w:rPr>
+          <w:u w:val="single"/>
+          <w:lang w:val="en-US"/>
+        </w:rPr>
+        <w:t xml:space="preserve"> in the firewall</w:t>
+      </w:r>
+    </w:p>
+    <w:p>
+      <w:pPr>
         <w:spacing w:line="480" w:lineRule="auto"/>
         <w:jc w:val="both"/>
         <w:rPr>
+          <w:sz w:val="24"/>
+          <w:szCs w:val="24"/>
           <w:lang w:val="en-US"/>
         </w:rPr>
       </w:pPr>
-      <w:bookmarkStart w:id="2" w:name="_Toc215333834"/>
-      <w:r>
-        <w:rPr>
+      <w:r>
+        <w:rPr>
+          <w:sz w:val="24"/>
+          <w:szCs w:val="24"/>
           <w:lang w:val="en-US"/>
         </w:rPr>
-        <w:t>3</w:t>
-      </w:r>
-      <w:r>
-        <w:rPr>
-          <w:lang w:val="en-US"/>
-        </w:rPr>
         <w:tab/>
       </w:r>
       <w:r>
         <w:rPr>
-          <w:lang w:val="en-US"/>
-        </w:rPr>
-        <w:t>Implementation of</w:t>
-      </w:r>
-      <w:r>
-        <w:rPr>
-          <w:lang w:val="en-US"/>
-        </w:rPr>
-        <w:t xml:space="preserve"> SSL inspection</w:t>
-      </w:r>
-      <w:bookmarkEnd w:id="2"/>
-      <w:r>
-        <w:rPr>
-          <w:lang w:val="en-US"/>
-        </w:rPr>
-        <w:t xml:space="preserve"> in the firewall</w:t>
-      </w:r>
-    </w:p>
-    <w:p>
-      <w:pPr>
-        <w:spacing w:line="480" w:lineRule="auto"/>
-        <w:jc w:val="both"/>
-        <w:rPr>
-          <w:sz w:val="24"/>
-          <w:szCs w:val="24"/>
-          <w:lang w:val="en-US"/>
-        </w:rPr>
-      </w:pPr>
-      <w:r>
-        <w:rPr>
-          <w:lang w:val="en-US"/>
-        </w:rPr>
-        <w:tab/>
-      </w:r>
-      <w:r>
-        <w:rPr>
+          <w:sz w:val="24"/>
+          <w:szCs w:val="24"/>
           <w:lang w:val="en-US"/>
         </w:rPr>
         <w:t xml:space="preserve">In simple terms, </w:t>
@@ -2223,7 +2436,13 @@
         <w:t>inspection</w:t>
       </w:r>
       <w:r>
-        <w:t xml:space="preserve"> to </w:t>
+        <w:t xml:space="preserve"> for</w:t>
+      </w:r>
+      <w:r>
+        <w:t xml:space="preserve"> </w:t>
+      </w:r>
+      <w:r>
+        <w:t xml:space="preserve">Windows client </w:t>
       </w:r>
       <w:r>
         <w:t>VM2</w:t>
@@ -2249,7 +2468,23 @@
           <w:sz w:val="24"/>
           <w:szCs w:val="24"/>
         </w:rPr>
-        <w:t>Open the browser and search something on the internet (yahoo.com, etc).</w:t>
+        <w:t xml:space="preserve">Open the browser and search something on the internet (yahoo.com, </w:t>
+      </w:r>
+      <w:proofErr w:type="spellStart"/>
+      <w:r>
+        <w:rPr>
+          <w:sz w:val="24"/>
+          <w:szCs w:val="24"/>
+        </w:rPr>
+        <w:t>etc</w:t>
+      </w:r>
+      <w:proofErr w:type="spellEnd"/>
+      <w:r>
+        <w:rPr>
+          <w:sz w:val="24"/>
+          <w:szCs w:val="24"/>
+        </w:rPr>
+        <w:t>).</w:t>
       </w:r>
     </w:p>
     <w:p>
@@ -2333,11 +2568,8 @@
     </w:p>
     <w:p>
       <w:pPr>
-        <w:spacing w:line="480" w:lineRule="auto"/>
-        <w:rPr>
-          <w:sz w:val="24"/>
-          <w:szCs w:val="24"/>
-        </w:rPr>
+        <w:keepNext/>
+        <w:spacing w:line="480" w:lineRule="auto"/>
       </w:pPr>
       <w:r>
         <w:rPr>
@@ -2390,13 +2622,70 @@
     </w:p>
     <w:p>
       <w:pPr>
-        <w:spacing w:line="480" w:lineRule="auto"/>
-        <w:jc w:val="both"/>
-        <w:rPr>
-          <w:sz w:val="24"/>
-          <w:szCs w:val="24"/>
-        </w:rPr>
-      </w:pPr>
+        <w:pStyle w:val="Caption"/>
+        <w:spacing w:line="480" w:lineRule="auto"/>
+        <w:rPr>
+          <w:sz w:val="24"/>
+          <w:szCs w:val="24"/>
+        </w:rPr>
+      </w:pPr>
+      <w:r>
+        <w:rPr>
+          <w:sz w:val="24"/>
+          <w:szCs w:val="24"/>
+        </w:rPr>
+        <w:t xml:space="preserve">Figure </w:t>
+      </w:r>
+      <w:r>
+        <w:rPr>
+          <w:sz w:val="24"/>
+          <w:szCs w:val="24"/>
+        </w:rPr>
+        <w:fldChar w:fldCharType="begin"/>
+      </w:r>
+      <w:r>
+        <w:rPr>
+          <w:sz w:val="24"/>
+          <w:szCs w:val="24"/>
+        </w:rPr>
+        <w:instrText xml:space="preserve"> SEQ Figure \* ARABIC </w:instrText>
+      </w:r>
+      <w:r>
+        <w:rPr>
+          <w:sz w:val="24"/>
+          <w:szCs w:val="24"/>
+        </w:rPr>
+        <w:fldChar w:fldCharType="separate"/>
+      </w:r>
+      <w:r>
+        <w:rPr>
+          <w:noProof/>
+          <w:sz w:val="24"/>
+          <w:szCs w:val="24"/>
+        </w:rPr>
+        <w:t>2</w:t>
+      </w:r>
+      <w:r>
+        <w:rPr>
+          <w:sz w:val="24"/>
+          <w:szCs w:val="24"/>
+        </w:rPr>
+        <w:fldChar w:fldCharType="end"/>
+      </w:r>
+      <w:r>
+        <w:rPr>
+          <w:sz w:val="24"/>
+          <w:szCs w:val="24"/>
+        </w:rPr>
+        <w:t>.</w:t>
+      </w:r>
+      <w:r>
+        <w:rPr>
+          <w:sz w:val="24"/>
+          <w:szCs w:val="24"/>
+        </w:rPr>
+        <w:t xml:space="preserve"> </w:t>
+      </w:r>
       <w:r>
         <w:rPr>
           <w:sz w:val="24"/>
@@ -2486,11 +2775,8 @@
     </w:p>
     <w:p>
       <w:pPr>
-        <w:spacing w:line="480" w:lineRule="auto"/>
-        <w:rPr>
-          <w:sz w:val="24"/>
-          <w:szCs w:val="24"/>
-        </w:rPr>
+        <w:keepNext/>
+        <w:spacing w:line="480" w:lineRule="auto"/>
       </w:pPr>
       <w:r>
         <w:rPr>
@@ -2543,13 +2829,63 @@
     </w:p>
     <w:p>
       <w:pPr>
-        <w:spacing w:line="480" w:lineRule="auto"/>
-        <w:jc w:val="both"/>
-        <w:rPr>
-          <w:sz w:val="24"/>
-          <w:szCs w:val="24"/>
-        </w:rPr>
-      </w:pPr>
+        <w:pStyle w:val="Caption"/>
+        <w:spacing w:line="480" w:lineRule="auto"/>
+        <w:rPr>
+          <w:sz w:val="24"/>
+          <w:szCs w:val="24"/>
+        </w:rPr>
+      </w:pPr>
+      <w:r>
+        <w:rPr>
+          <w:sz w:val="24"/>
+          <w:szCs w:val="24"/>
+        </w:rPr>
+        <w:t xml:space="preserve">Figure </w:t>
+      </w:r>
+      <w:r>
+        <w:rPr>
+          <w:sz w:val="24"/>
+          <w:szCs w:val="24"/>
+        </w:rPr>
+        <w:fldChar w:fldCharType="begin"/>
+      </w:r>
+      <w:r>
+        <w:rPr>
+          <w:sz w:val="24"/>
+          <w:szCs w:val="24"/>
+        </w:rPr>
+        <w:instrText xml:space="preserve"> SEQ Figure \* ARABIC </w:instrText>
+      </w:r>
+      <w:r>
+        <w:rPr>
+          <w:sz w:val="24"/>
+          <w:szCs w:val="24"/>
+        </w:rPr>
+        <w:fldChar w:fldCharType="separate"/>
+      </w:r>
+      <w:r>
+        <w:rPr>
+          <w:noProof/>
+          <w:sz w:val="24"/>
+          <w:szCs w:val="24"/>
+        </w:rPr>
+        <w:t>3</w:t>
+      </w:r>
+      <w:r>
+        <w:rPr>
+          <w:sz w:val="24"/>
+          <w:szCs w:val="24"/>
+        </w:rPr>
+        <w:fldChar w:fldCharType="end"/>
+      </w:r>
+      <w:r>
+        <w:rPr>
+          <w:sz w:val="24"/>
+          <w:szCs w:val="24"/>
+        </w:rPr>
+        <w:t xml:space="preserve">. </w:t>
+      </w:r>
       <w:r>
         <w:rPr>
           <w:sz w:val="24"/>
@@ -2577,7 +2913,21 @@
           <w:sz w:val="24"/>
           <w:szCs w:val="24"/>
         </w:rPr>
-        <w:t>At this point, the firewall has no visibility in the traffic.</w:t>
+        <w:t xml:space="preserve">At this point, the </w:t>
+      </w:r>
+      <w:r>
+        <w:rPr>
+          <w:sz w:val="24"/>
+          <w:szCs w:val="24"/>
+        </w:rPr>
+        <w:t xml:space="preserve">FortiGate </w:t>
+      </w:r>
+      <w:r>
+        <w:rPr>
+          <w:sz w:val="24"/>
+          <w:szCs w:val="24"/>
+        </w:rPr>
+        <w:t>firewall has no visibility in the traffic.</w:t>
       </w:r>
     </w:p>
     <w:p>
@@ -2653,7 +3003,23 @@
           <w:sz w:val="24"/>
           <w:szCs w:val="24"/>
         </w:rPr>
-        <w:t>Right click the firewall (FW01) and choose “Console”. You know firewall is done booting when you are able to see the serial number and the firewall login.</w:t>
+        <w:t xml:space="preserve">Right click the firewall (FW01) and choose “Console”. You know firewall is done booting when you </w:t>
+      </w:r>
+      <w:proofErr w:type="gramStart"/>
+      <w:r>
+        <w:rPr>
+          <w:sz w:val="24"/>
+          <w:szCs w:val="24"/>
+        </w:rPr>
+        <w:t>are able to</w:t>
+      </w:r>
+      <w:proofErr w:type="gramEnd"/>
+      <w:r>
+        <w:rPr>
+          <w:sz w:val="24"/>
+          <w:szCs w:val="24"/>
+        </w:rPr>
+        <w:t xml:space="preserve"> see the serial number and the firewall login.</w:t>
       </w:r>
     </w:p>
     <w:p>
@@ -2896,7 +3262,23 @@
           <w:sz w:val="24"/>
           <w:szCs w:val="24"/>
         </w:rPr>
-        <w:t>Firewall (FW01) dashboard will open up.</w:t>
+        <w:t xml:space="preserve">Firewall (FW01) dashboard will </w:t>
+      </w:r>
+      <w:proofErr w:type="gramStart"/>
+      <w:r>
+        <w:rPr>
+          <w:sz w:val="24"/>
+          <w:szCs w:val="24"/>
+        </w:rPr>
+        <w:t>open up</w:t>
+      </w:r>
+      <w:proofErr w:type="gramEnd"/>
+      <w:r>
+        <w:rPr>
+          <w:sz w:val="24"/>
+          <w:szCs w:val="24"/>
+        </w:rPr>
+        <w:t>.</w:t>
       </w:r>
     </w:p>
     <w:p>
@@ -2982,16 +3364,12 @@
         <w:spacing w:line="480" w:lineRule="auto"/>
         <w:jc w:val="both"/>
         <w:rPr>
-          <w:b/>
-          <w:bCs/>
-          <w:sz w:val="24"/>
-          <w:szCs w:val="24"/>
-        </w:rPr>
-      </w:pPr>
-      <w:r>
-        <w:rPr>
-          <w:b/>
-          <w:bCs/>
+          <w:sz w:val="24"/>
+          <w:szCs w:val="24"/>
+        </w:rPr>
+      </w:pPr>
+      <w:r>
+        <w:rPr>
           <w:sz w:val="24"/>
           <w:szCs w:val="24"/>
         </w:rPr>
@@ -3000,11 +3378,8 @@
     </w:p>
     <w:p>
       <w:pPr>
-        <w:spacing w:line="480" w:lineRule="auto"/>
-        <w:rPr>
-          <w:sz w:val="24"/>
-          <w:szCs w:val="24"/>
-        </w:rPr>
+        <w:keepNext/>
+        <w:spacing w:line="480" w:lineRule="auto"/>
       </w:pPr>
       <w:r>
         <w:rPr>
@@ -3058,12 +3433,63 @@
     </w:p>
     <w:p>
       <w:pPr>
-        <w:spacing w:line="480" w:lineRule="auto"/>
-        <w:rPr>
-          <w:sz w:val="24"/>
-          <w:szCs w:val="24"/>
-        </w:rPr>
-      </w:pPr>
+        <w:pStyle w:val="Caption"/>
+        <w:spacing w:line="480" w:lineRule="auto"/>
+        <w:rPr>
+          <w:sz w:val="24"/>
+          <w:szCs w:val="24"/>
+        </w:rPr>
+      </w:pPr>
+      <w:r>
+        <w:rPr>
+          <w:sz w:val="24"/>
+          <w:szCs w:val="24"/>
+        </w:rPr>
+        <w:t xml:space="preserve">Figure </w:t>
+      </w:r>
+      <w:r>
+        <w:rPr>
+          <w:sz w:val="24"/>
+          <w:szCs w:val="24"/>
+        </w:rPr>
+        <w:fldChar w:fldCharType="begin"/>
+      </w:r>
+      <w:r>
+        <w:rPr>
+          <w:sz w:val="24"/>
+          <w:szCs w:val="24"/>
+        </w:rPr>
+        <w:instrText xml:space="preserve"> SEQ Figure \* ARABIC </w:instrText>
+      </w:r>
+      <w:r>
+        <w:rPr>
+          <w:sz w:val="24"/>
+          <w:szCs w:val="24"/>
+        </w:rPr>
+        <w:fldChar w:fldCharType="separate"/>
+      </w:r>
+      <w:r>
+        <w:rPr>
+          <w:noProof/>
+          <w:sz w:val="24"/>
+          <w:szCs w:val="24"/>
+        </w:rPr>
+        <w:t>4</w:t>
+      </w:r>
+      <w:r>
+        <w:rPr>
+          <w:sz w:val="24"/>
+          <w:szCs w:val="24"/>
+        </w:rPr>
+        <w:fldChar w:fldCharType="end"/>
+      </w:r>
+      <w:r>
+        <w:rPr>
+          <w:sz w:val="24"/>
+          <w:szCs w:val="24"/>
+        </w:rPr>
+        <w:t xml:space="preserve">. </w:t>
+      </w:r>
       <w:r>
         <w:rPr>
           <w:sz w:val="24"/>
@@ -3076,6 +3502,13 @@
           <w:sz w:val="24"/>
           <w:szCs w:val="24"/>
         </w:rPr>
+        <w:t xml:space="preserve">set </w:t>
+      </w:r>
+      <w:r>
+        <w:rPr>
+          <w:sz w:val="24"/>
+          <w:szCs w:val="24"/>
+        </w:rPr>
         <w:t>SSL</w:t>
       </w:r>
       <w:r>
@@ -3083,7 +3516,21 @@
           <w:sz w:val="24"/>
           <w:szCs w:val="24"/>
         </w:rPr>
-        <w:t xml:space="preserve"> inspection.</w:t>
+        <w:t xml:space="preserve"> </w:t>
+      </w:r>
+      <w:r>
+        <w:rPr>
+          <w:sz w:val="24"/>
+          <w:szCs w:val="24"/>
+        </w:rPr>
+        <w:t>inspection to deep-inspection</w:t>
+      </w:r>
+      <w:r>
+        <w:rPr>
+          <w:sz w:val="24"/>
+          <w:szCs w:val="24"/>
+        </w:rPr>
+        <w:t>.</w:t>
       </w:r>
     </w:p>
     <w:p>
@@ -3130,11 +3577,8 @@
     </w:p>
     <w:p>
       <w:pPr>
-        <w:spacing w:line="480" w:lineRule="auto"/>
-        <w:rPr>
-          <w:sz w:val="24"/>
-          <w:szCs w:val="24"/>
-        </w:rPr>
+        <w:keepNext/>
+        <w:spacing w:line="480" w:lineRule="auto"/>
       </w:pPr>
       <w:r>
         <w:rPr>
@@ -3187,12 +3631,69 @@
     </w:p>
     <w:p>
       <w:pPr>
-        <w:spacing w:line="480" w:lineRule="auto"/>
-        <w:rPr>
-          <w:sz w:val="24"/>
-          <w:szCs w:val="24"/>
-        </w:rPr>
-      </w:pPr>
+        <w:pStyle w:val="Caption"/>
+        <w:rPr>
+          <w:sz w:val="24"/>
+          <w:szCs w:val="24"/>
+        </w:rPr>
+      </w:pPr>
+      <w:r>
+        <w:rPr>
+          <w:sz w:val="24"/>
+          <w:szCs w:val="24"/>
+        </w:rPr>
+        <w:t xml:space="preserve">Figure </w:t>
+      </w:r>
+      <w:r>
+        <w:rPr>
+          <w:sz w:val="24"/>
+          <w:szCs w:val="24"/>
+        </w:rPr>
+        <w:fldChar w:fldCharType="begin"/>
+      </w:r>
+      <w:r>
+        <w:rPr>
+          <w:sz w:val="24"/>
+          <w:szCs w:val="24"/>
+        </w:rPr>
+        <w:instrText xml:space="preserve"> SEQ Figure \* ARABIC </w:instrText>
+      </w:r>
+      <w:r>
+        <w:rPr>
+          <w:sz w:val="24"/>
+          <w:szCs w:val="24"/>
+        </w:rPr>
+        <w:fldChar w:fldCharType="separate"/>
+      </w:r>
+      <w:r>
+        <w:rPr>
+          <w:noProof/>
+          <w:sz w:val="24"/>
+          <w:szCs w:val="24"/>
+        </w:rPr>
+        <w:t>5</w:t>
+      </w:r>
+      <w:r>
+        <w:rPr>
+          <w:sz w:val="24"/>
+          <w:szCs w:val="24"/>
+        </w:rPr>
+        <w:fldChar w:fldCharType="end"/>
+      </w:r>
+      <w:r>
+        <w:rPr>
+          <w:sz w:val="24"/>
+          <w:szCs w:val="24"/>
+        </w:rPr>
+        <w:t>.</w:t>
+      </w:r>
+      <w:r>
+        <w:rPr>
+          <w:sz w:val="24"/>
+          <w:szCs w:val="24"/>
+        </w:rPr>
+        <w:t xml:space="preserve"> </w:t>
+      </w:r>
       <w:r>
         <w:rPr>
           <w:sz w:val="24"/>
@@ -3228,7 +3729,16 @@
         <w:t xml:space="preserve">inspection </w:t>
       </w:r>
       <w:r>
-        <w:t>to VM2</w:t>
+        <w:t>for</w:t>
+      </w:r>
+      <w:r>
+        <w:t xml:space="preserve"> </w:t>
+      </w:r>
+      <w:r>
+        <w:t xml:space="preserve">Windows client </w:t>
+      </w:r>
+      <w:r>
+        <w:t>VM2</w:t>
       </w:r>
       <w:bookmarkEnd w:id="5"/>
     </w:p>
@@ -3283,11 +3793,8 @@
     </w:p>
     <w:p>
       <w:pPr>
-        <w:spacing w:line="480" w:lineRule="auto"/>
-        <w:rPr>
-          <w:sz w:val="24"/>
-          <w:szCs w:val="24"/>
-        </w:rPr>
+        <w:keepNext/>
+        <w:spacing w:line="480" w:lineRule="auto"/>
       </w:pPr>
       <w:r>
         <w:rPr>
@@ -3340,6 +3847,140 @@
     </w:p>
     <w:p>
       <w:pPr>
+        <w:pStyle w:val="Caption"/>
+        <w:spacing w:line="480" w:lineRule="auto"/>
+        <w:rPr>
+          <w:sz w:val="24"/>
+          <w:szCs w:val="24"/>
+        </w:rPr>
+      </w:pPr>
+      <w:r>
+        <w:rPr>
+          <w:sz w:val="24"/>
+          <w:szCs w:val="24"/>
+        </w:rPr>
+        <w:t xml:space="preserve">Figure </w:t>
+      </w:r>
+      <w:r>
+        <w:rPr>
+          <w:sz w:val="24"/>
+          <w:szCs w:val="24"/>
+        </w:rPr>
+        <w:fldChar w:fldCharType="begin"/>
+      </w:r>
+      <w:r>
+        <w:rPr>
+          <w:sz w:val="24"/>
+          <w:szCs w:val="24"/>
+        </w:rPr>
+        <w:instrText xml:space="preserve"> SEQ Figure \* ARABIC </w:instrText>
+      </w:r>
+      <w:r>
+        <w:rPr>
+          <w:sz w:val="24"/>
+          <w:szCs w:val="24"/>
+        </w:rPr>
+        <w:fldChar w:fldCharType="separate"/>
+      </w:r>
+      <w:r>
+        <w:rPr>
+          <w:noProof/>
+          <w:sz w:val="24"/>
+          <w:szCs w:val="24"/>
+        </w:rPr>
+        <w:t>6</w:t>
+      </w:r>
+      <w:r>
+        <w:rPr>
+          <w:sz w:val="24"/>
+          <w:szCs w:val="24"/>
+        </w:rPr>
+        <w:fldChar w:fldCharType="end"/>
+      </w:r>
+      <w:r>
+        <w:rPr>
+          <w:sz w:val="24"/>
+          <w:szCs w:val="24"/>
+        </w:rPr>
+        <w:t xml:space="preserve">. </w:t>
+      </w:r>
+      <w:r>
+        <w:rPr>
+          <w:sz w:val="24"/>
+          <w:szCs w:val="24"/>
+        </w:rPr>
+        <w:t xml:space="preserve">Warning message after </w:t>
+      </w:r>
+      <w:r>
+        <w:rPr>
+          <w:sz w:val="24"/>
+          <w:szCs w:val="24"/>
+        </w:rPr>
+        <w:t xml:space="preserve">the implementation of </w:t>
+      </w:r>
+      <w:r>
+        <w:rPr>
+          <w:sz w:val="24"/>
+          <w:szCs w:val="24"/>
+        </w:rPr>
+        <w:t xml:space="preserve">SSL </w:t>
+      </w:r>
+      <w:r>
+        <w:rPr>
+          <w:sz w:val="24"/>
+          <w:szCs w:val="24"/>
+        </w:rPr>
+        <w:t xml:space="preserve">inspection </w:t>
+      </w:r>
+      <w:r>
+        <w:rPr>
+          <w:sz w:val="24"/>
+          <w:szCs w:val="24"/>
+        </w:rPr>
+        <w:t>in FortiGate firewall.</w:t>
+      </w:r>
+      <w:r>
+        <w:rPr>
+          <w:sz w:val="24"/>
+          <w:szCs w:val="24"/>
+        </w:rPr>
+        <w:t xml:space="preserve"> This means that browser does not trust the security certificate presented by FortiGate. </w:t>
+      </w:r>
+      <w:r>
+        <w:rPr>
+          <w:sz w:val="24"/>
+          <w:szCs w:val="24"/>
+        </w:rPr>
+        <w:t>To fix this, SSL certificate must be injected in VM 2 windows client.</w:t>
+      </w:r>
+    </w:p>
+    <w:p>
+      <w:pPr>
+        <w:pStyle w:val="Heading1"/>
+        <w:spacing w:line="480" w:lineRule="auto"/>
+      </w:pPr>
+      <w:r>
+        <w:lastRenderedPageBreak/>
+        <w:t>4</w:t>
+      </w:r>
+      <w:r>
+        <w:tab/>
+      </w:r>
+      <w:r>
+        <w:rPr>
+          <w:u w:val="single"/>
+        </w:rPr>
+        <w:t>Injection of SSL Certificate</w:t>
+      </w:r>
+      <w:r>
+        <w:rPr>
+          <w:u w:val="single"/>
+        </w:rPr>
+        <w:t xml:space="preserve"> to the client (VM2)</w:t>
+      </w:r>
+    </w:p>
+    <w:p>
+      <w:pPr>
         <w:spacing w:line="480" w:lineRule="auto"/>
         <w:jc w:val="both"/>
         <w:rPr>
@@ -3348,75 +3989,7 @@
         </w:rPr>
       </w:pPr>
       <w:r>
-        <w:rPr>
-          <w:sz w:val="24"/>
-          <w:szCs w:val="24"/>
-        </w:rPr>
-        <w:t xml:space="preserve">Warning message after </w:t>
-      </w:r>
-      <w:r>
-        <w:rPr>
-          <w:sz w:val="24"/>
-          <w:szCs w:val="24"/>
-        </w:rPr>
-        <w:t xml:space="preserve">the implementation of </w:t>
-      </w:r>
-      <w:r>
-        <w:rPr>
-          <w:sz w:val="24"/>
-          <w:szCs w:val="24"/>
-        </w:rPr>
-        <w:t xml:space="preserve">SSL </w:t>
-      </w:r>
-      <w:r>
-        <w:rPr>
-          <w:sz w:val="24"/>
-          <w:szCs w:val="24"/>
-        </w:rPr>
-        <w:t xml:space="preserve">inspection </w:t>
-      </w:r>
-      <w:r>
-        <w:rPr>
-          <w:sz w:val="24"/>
-          <w:szCs w:val="24"/>
-        </w:rPr>
-        <w:t>in FortiGate firewall.</w:t>
-      </w:r>
-      <w:r>
-        <w:rPr>
-          <w:sz w:val="24"/>
-          <w:szCs w:val="24"/>
-        </w:rPr>
-        <w:t xml:space="preserve"> To fix this, SSL certificate must be injected in VM 2 windows client.</w:t>
-      </w:r>
-    </w:p>
-    <w:p>
-      <w:pPr>
-        <w:pStyle w:val="Heading1"/>
-        <w:spacing w:line="480" w:lineRule="auto"/>
-      </w:pPr>
-      <w:r>
-        <w:t>4</w:t>
-      </w:r>
-      <w:r>
         <w:tab/>
-        <w:t>Injection of SSL Certificate</w:t>
-      </w:r>
-      <w:r>
-        <w:t xml:space="preserve"> to the client (VM2)</w:t>
-      </w:r>
-    </w:p>
-    <w:p>
-      <w:pPr>
-        <w:spacing w:line="480" w:lineRule="auto"/>
-        <w:jc w:val="both"/>
-        <w:rPr>
-          <w:sz w:val="24"/>
-          <w:szCs w:val="24"/>
-        </w:rPr>
-      </w:pPr>
-      <w:r>
-        <w:tab/>
       </w:r>
       <w:r>
         <w:rPr>
@@ -3437,15 +4010,7 @@
           <w:sz w:val="24"/>
           <w:szCs w:val="24"/>
         </w:rPr>
-        <w:t xml:space="preserve">The purpose of using SSL certificate is to establish a secure and encrypted </w:t>
-      </w:r>
-      <w:r>
-        <w:rPr>
-          <w:sz w:val="24"/>
-          <w:szCs w:val="24"/>
-        </w:rPr>
-        <w:lastRenderedPageBreak/>
-        <w:t>connection between a web server and a browser.</w:t>
+        <w:t>The purpose of using SSL certificate is to establish a secure and encrypted connection between a web server and a browser.</w:t>
       </w:r>
       <w:r>
         <w:rPr>
@@ -3621,6 +4186,7 @@
           <w:szCs w:val="24"/>
           <w:highlight w:val="yellow"/>
         </w:rPr>
+        <w:lastRenderedPageBreak/>
         <w:t xml:space="preserve">(10:40) So to fix this warning message, take the </w:t>
       </w:r>
       <w:r>
@@ -3701,7 +4267,6 @@
         <w:spacing w:line="480" w:lineRule="auto"/>
       </w:pPr>
       <w:r>
-        <w:lastRenderedPageBreak/>
         <w:t>4.2</w:t>
       </w:r>
       <w:r>
@@ -3994,6 +4559,7 @@
           <w:sz w:val="24"/>
           <w:szCs w:val="24"/>
         </w:rPr>
+        <w:lastRenderedPageBreak/>
         <w:t>By now, you can open FortiGate firewall</w:t>
       </w:r>
       <w:r>
@@ -4088,7 +4654,6 @@
           <w:sz w:val="24"/>
           <w:szCs w:val="24"/>
         </w:rPr>
-        <w:lastRenderedPageBreak/>
         <w:drawing>
           <wp:inline distT="0" distB="0" distL="0" distR="0" wp14:anchorId="4D6433BF" wp14:editId="0E85F05E">
             <wp:extent cx="4168140" cy="3657600"/>
@@ -4166,7 +4731,23 @@
           <w:sz w:val="24"/>
           <w:szCs w:val="24"/>
         </w:rPr>
-        <w:t>Where you see “CA certificate”, this will tell you the firewall certificate which is “Fortinet_CA_SSL”. Click “Download”. (Note that in real world, firewall certificate will normally be downloaded within a certificate server like windows domain controller.)</w:t>
+        <w:t>Where you see “CA certificate”, this will tell you the firewall certificate which is “</w:t>
+      </w:r>
+      <w:proofErr w:type="spellStart"/>
+      <w:r>
+        <w:rPr>
+          <w:sz w:val="24"/>
+          <w:szCs w:val="24"/>
+        </w:rPr>
+        <w:t>Fortinet_CA_SSL</w:t>
+      </w:r>
+      <w:proofErr w:type="spellEnd"/>
+      <w:r>
+        <w:rPr>
+          <w:sz w:val="24"/>
+          <w:szCs w:val="24"/>
+        </w:rPr>
+        <w:t>”. Click “Download”. (Note that in real world, firewall certificate will normally be downloaded within a certificate server like windows domain controller.)</w:t>
       </w:r>
     </w:p>
     <w:p>
@@ -4477,10 +5058,7 @@
         <w:t>After the injection of SSL certificate</w:t>
       </w:r>
       <w:r>
-        <w:t xml:space="preserve"> </w:t>
-      </w:r>
-      <w:r>
-        <w:t>to Windows client (VM2)</w:t>
+        <w:t xml:space="preserve"> to Windows client (VM2)</w:t>
       </w:r>
     </w:p>
     <w:p>
@@ -5285,14 +5863,7 @@
           <w:sz w:val="24"/>
           <w:szCs w:val="24"/>
         </w:rPr>
-        <w:t xml:space="preserve">Open the browser and search multiple websites or services you want to capture. </w:t>
-      </w:r>
-      <w:r>
-        <w:rPr>
-          <w:sz w:val="24"/>
-          <w:szCs w:val="24"/>
-        </w:rPr>
-        <w:t>The keys will be logged in the specified file.</w:t>
+        <w:t>Open the browser and search multiple websites or services you want to capture. The keys will be logged in the specified file.</w:t>
       </w:r>
     </w:p>
     <w:p>
@@ -5399,6 +5970,7 @@
       </w:pPr>
       <w:r>
         <w:rPr>
+          <w:noProof/>
           <w:sz w:val="24"/>
           <w:szCs w:val="24"/>
         </w:rPr>
@@ -5866,7 +6438,25 @@
           <w:szCs w:val="24"/>
           <w:highlight w:val="yellow"/>
         </w:rPr>
-        <w:t>some challenges that occur during SSl/TLS inspection:</w:t>
+        <w:t xml:space="preserve">some challenges that occur during </w:t>
+      </w:r>
+      <w:proofErr w:type="spellStart"/>
+      <w:r>
+        <w:rPr>
+          <w:sz w:val="24"/>
+          <w:szCs w:val="24"/>
+          <w:highlight w:val="yellow"/>
+        </w:rPr>
+        <w:t>SSl</w:t>
+      </w:r>
+      <w:proofErr w:type="spellEnd"/>
+      <w:r>
+        <w:rPr>
+          <w:sz w:val="24"/>
+          <w:szCs w:val="24"/>
+          <w:highlight w:val="yellow"/>
+        </w:rPr>
+        <w:t>/TLS inspection:</w:t>
       </w:r>
     </w:p>
     <w:p>
@@ -5999,7 +6589,25 @@
           <w:szCs w:val="24"/>
           <w:highlight w:val="yellow"/>
         </w:rPr>
-        <w:t>The solutions is to use hardware capable of SSL acceleration, limit inspection to high-risk categories, and avoid decrypting streaming/video sites.</w:t>
+        <w:t xml:space="preserve">The solutions </w:t>
+      </w:r>
+      <w:proofErr w:type="gramStart"/>
+      <w:r>
+        <w:rPr>
+          <w:sz w:val="24"/>
+          <w:szCs w:val="24"/>
+          <w:highlight w:val="yellow"/>
+        </w:rPr>
+        <w:t>is</w:t>
+      </w:r>
+      <w:proofErr w:type="gramEnd"/>
+      <w:r>
+        <w:rPr>
+          <w:sz w:val="24"/>
+          <w:szCs w:val="24"/>
+          <w:highlight w:val="yellow"/>
+        </w:rPr>
+        <w:t xml:space="preserve"> to use hardware capable of SSL acceleration, limit inspection to high-risk categories, and avoid decrypting streaming/video sites.</w:t>
       </w:r>
     </w:p>
     <w:p>
@@ -9581,6 +10189,7 @@
   <w:style w:type="character" w:default="1" w:styleId="DefaultParagraphFont">
     <w:name w:val="Default Paragraph Font"/>
     <w:uiPriority w:val="1"/>
+    <w:semiHidden/>
     <w:unhideWhenUsed/>
   </w:style>
   <w:style w:type="table" w:default="1" w:styleId="TableNormal">
@@ -10011,6 +10620,25 @@
     <w:unhideWhenUsed/>
     <w:rsid w:val="00E31A5E"/>
   </w:style>
+  <w:style w:type="paragraph" w:styleId="Caption">
+    <w:name w:val="caption"/>
+    <w:basedOn w:val="Normal"/>
+    <w:next w:val="Normal"/>
+    <w:uiPriority w:val="35"/>
+    <w:unhideWhenUsed/>
+    <w:qFormat/>
+    <w:rsid w:val="00154B45"/>
+    <w:pPr>
+      <w:spacing w:after="200" w:line="240" w:lineRule="auto"/>
+    </w:pPr>
+    <w:rPr>
+      <w:i/>
+      <w:iCs/>
+      <w:color w:val="44546A" w:themeColor="text2"/>
+      <w:sz w:val="18"/>
+      <w:szCs w:val="18"/>
+    </w:rPr>
+  </w:style>
 </w:styles>
 </file>
 

</xml_diff>